<commit_message>
Minor changes will not affect output
- meta.rateMapPDF.m uses subplot_pos.m to have custom subplot sizes. This function from the FileExchange was written in a confusing way where the plots are ordered from the bottom left corner, reading upward (like an image). I updated subplot_pos.m to order from the top left corner, reading rightward (like a normal subplot). This allowed for simpler language in meta.rateMapPDF.m that doesn't give me a headache.
</commit_message>
<xml_diff>
--- a/+examples/metaAnalysisWorkflow.docx
+++ b/+examples/metaAnalysisWorkflow.docx
@@ -23,6 +23,7 @@
         </w:rPr>
         <w:t xml:space="preserve">Run </w:t>
       </w:r>
+      <w:proofErr w:type="spellStart"/>
       <w:r>
         <w:rPr>
           <w:rFonts w:ascii="Arial" w:hAnsi="Arial" w:cs="Arial"/>
@@ -41,6 +42,7 @@
         </w:rPr>
         <w:t>emperorPenguin</w:t>
       </w:r>
+      <w:proofErr w:type="spellEnd"/>
       <w:r>
         <w:rPr>
           <w:rFonts w:ascii="Arial" w:hAnsi="Arial" w:cs="Arial"/>
@@ -83,7 +85,17 @@
           <w:sz w:val="24"/>
           <w:lang w:val="en-US"/>
         </w:rPr>
-        <w:t xml:space="preserve">(Note: It is possible to do multiple experiments at once. In that case, name the resulting sheet </w:t>
+        <w:t>(Note: It is possible to do multiple experiments at once. In</w:t>
+      </w:r>
+      <w:bookmarkStart w:id="0" w:name="_GoBack"/>
+      <w:bookmarkEnd w:id="0"/>
+      <w:r>
+        <w:rPr>
+          <w:rFonts w:ascii="Arial" w:hAnsi="Arial" w:cs="Arial"/>
+          <w:sz w:val="24"/>
+          <w:lang w:val="en-US"/>
+        </w:rPr>
+        <w:t xml:space="preserve"> that case, name the resulting sheet </w:t>
       </w:r>
       <w:r>
         <w:rPr>
@@ -198,6 +210,7 @@
         </w:rPr>
         <w:t xml:space="preserve">Run </w:t>
       </w:r>
+      <w:proofErr w:type="spellStart"/>
       <w:r>
         <w:rPr>
           <w:rFonts w:ascii="Arial" w:hAnsi="Arial" w:cs="Arial"/>
@@ -216,6 +229,7 @@
         </w:rPr>
         <w:t>excelStitch</w:t>
       </w:r>
+      <w:proofErr w:type="spellEnd"/>
       <w:r>
         <w:rPr>
           <w:rFonts w:ascii="Arial" w:hAnsi="Arial" w:cs="Arial"/>
@@ -273,6 +287,7 @@
         </w:rPr>
         <w:t xml:space="preserve">Run </w:t>
       </w:r>
+      <w:proofErr w:type="spellStart"/>
       <w:r>
         <w:rPr>
           <w:rFonts w:ascii="Arial" w:hAnsi="Arial" w:cs="Arial"/>
@@ -280,7 +295,16 @@
           <w:sz w:val="24"/>
           <w:lang w:val="en-US"/>
         </w:rPr>
-        <w:t>meta.</w:t>
+        <w:t>meta.excelStitch</w:t>
+      </w:r>
+      <w:proofErr w:type="spellEnd"/>
+      <w:r>
+        <w:rPr>
+          <w:rFonts w:ascii="Arial" w:hAnsi="Arial" w:cs="Arial"/>
+          <w:sz w:val="24"/>
+          <w:lang w:val="en-US"/>
+        </w:rPr>
+        <w:t xml:space="preserve"> on this folder to combine all sheets into a </w:t>
       </w:r>
       <w:r>
         <w:rPr>
@@ -289,23 +313,6 @@
           <w:sz w:val="24"/>
           <w:lang w:val="en-US"/>
         </w:rPr>
-        <w:t>addCellNums</w:t>
-      </w:r>
-      <w:r>
-        <w:rPr>
-          <w:rFonts w:ascii="Arial" w:hAnsi="Arial" w:cs="Arial"/>
-          <w:sz w:val="24"/>
-          <w:lang w:val="en-US"/>
-        </w:rPr>
-        <w:t xml:space="preserve"> on </w:t>
-      </w:r>
-      <w:r>
-        <w:rPr>
-          <w:rFonts w:ascii="Arial" w:hAnsi="Arial" w:cs="Arial"/>
-          <w:i/>
-          <w:sz w:val="24"/>
-          <w:lang w:val="en-US"/>
-        </w:rPr>
         <w:t>master</w:t>
       </w:r>
       <w:r>
@@ -314,24 +321,7 @@
           <w:sz w:val="24"/>
           <w:lang w:val="en-US"/>
         </w:rPr>
-        <w:t xml:space="preserve"> to create </w:t>
-      </w:r>
-      <w:r>
-        <w:rPr>
-          <w:rFonts w:ascii="Arial" w:hAnsi="Arial" w:cs="Arial"/>
-          <w:i/>
-          <w:sz w:val="24"/>
-          <w:lang w:val="en-US"/>
-        </w:rPr>
-        <w:t>masterCellNums</w:t>
-      </w:r>
-      <w:r>
-        <w:rPr>
-          <w:rFonts w:ascii="Arial" w:hAnsi="Arial" w:cs="Arial"/>
-          <w:sz w:val="24"/>
-          <w:lang w:val="en-US"/>
-        </w:rPr>
-        <w:t>.</w:t>
+        <w:t xml:space="preserve"> sheet.</w:t>
       </w:r>
     </w:p>
     <w:p>
@@ -373,6 +363,7 @@
         </w:rPr>
         <w:t xml:space="preserve"> to </w:t>
       </w:r>
+      <w:proofErr w:type="spellStart"/>
       <w:r>
         <w:rPr>
           <w:rFonts w:ascii="Arial" w:hAnsi="Arial" w:cs="Arial"/>
@@ -382,6 +373,7 @@
         </w:rPr>
         <w:t>masterCellNums</w:t>
       </w:r>
+      <w:proofErr w:type="spellEnd"/>
       <w:r>
         <w:rPr>
           <w:rFonts w:ascii="Arial" w:hAnsi="Arial" w:cs="Arial"/>
@@ -510,6 +502,7 @@
         </w:rPr>
         <w:t xml:space="preserve">Run </w:t>
       </w:r>
+      <w:proofErr w:type="spellStart"/>
       <w:r>
         <w:rPr>
           <w:rFonts w:ascii="Arial" w:hAnsi="Arial" w:cs="Arial"/>
@@ -528,6 +521,7 @@
         </w:rPr>
         <w:t>kingPenguin</w:t>
       </w:r>
+      <w:proofErr w:type="spellEnd"/>
       <w:r>
         <w:rPr>
           <w:rFonts w:ascii="Arial" w:hAnsi="Arial" w:cs="Arial"/>
@@ -536,6 +530,7 @@
         </w:rPr>
         <w:t xml:space="preserve"> on </w:t>
       </w:r>
+      <w:proofErr w:type="spellStart"/>
       <w:r>
         <w:rPr>
           <w:rFonts w:ascii="Arial" w:hAnsi="Arial" w:cs="Arial"/>
@@ -545,6 +540,7 @@
         </w:rPr>
         <w:t>masterCellNums</w:t>
       </w:r>
+      <w:proofErr w:type="spellEnd"/>
       <w:r>
         <w:rPr>
           <w:rFonts w:ascii="Arial" w:hAnsi="Arial" w:cs="Arial"/>
@@ -609,6 +605,7 @@
         </w:rPr>
         <w:t xml:space="preserve">. The resulting </w:t>
       </w:r>
+      <w:proofErr w:type="spellStart"/>
       <w:r>
         <w:rPr>
           <w:rFonts w:ascii="Arial" w:hAnsi="Arial" w:cs="Arial"/>
@@ -627,6 +624,7 @@
         </w:rPr>
         <w:t>.mat</w:t>
       </w:r>
+      <w:proofErr w:type="spellEnd"/>
       <w:r>
         <w:rPr>
           <w:rFonts w:ascii="Arial" w:hAnsi="Arial" w:cs="Arial"/>
@@ -683,8 +681,6 @@
         </w:rPr>
         <w:t>ept for maps into new sheet in E</w:t>
       </w:r>
-      <w:bookmarkStart w:id="0" w:name="_GoBack"/>
-      <w:bookmarkEnd w:id="0"/>
       <w:r>
         <w:rPr>
           <w:rFonts w:ascii="Arial" w:hAnsi="Arial" w:cs="Arial"/>
@@ -693,6 +689,7 @@
         </w:rPr>
         <w:t>xcel (</w:t>
       </w:r>
+      <w:proofErr w:type="spellStart"/>
       <w:r>
         <w:rPr>
           <w:rFonts w:ascii="Arial" w:hAnsi="Arial" w:cs="Arial"/>
@@ -702,6 +699,7 @@
         </w:rPr>
         <w:t>masterMATLAB</w:t>
       </w:r>
+      <w:proofErr w:type="spellEnd"/>
       <w:r>
         <w:rPr>
           <w:rFonts w:ascii="Arial" w:hAnsi="Arial" w:cs="Arial"/>

</xml_diff>

<commit_message>
Very minor edits that won't affect output, plus a new colormap going from red to blue (redblue.m).
</commit_message>
<xml_diff>
--- a/+examples/metaAnalysisWorkflow.docx
+++ b/+examples/metaAnalysisWorkflow.docx
@@ -23,7 +23,6 @@
         </w:rPr>
         <w:t xml:space="preserve">Run </w:t>
       </w:r>
-      <w:proofErr w:type="spellStart"/>
       <w:r>
         <w:rPr>
           <w:rFonts w:ascii="Arial" w:hAnsi="Arial" w:cs="Arial"/>
@@ -42,7 +41,6 @@
         </w:rPr>
         <w:t>emperorPenguin</w:t>
       </w:r>
-      <w:proofErr w:type="spellEnd"/>
       <w:r>
         <w:rPr>
           <w:rFonts w:ascii="Arial" w:hAnsi="Arial" w:cs="Arial"/>
@@ -85,17 +83,7 @@
           <w:sz w:val="24"/>
           <w:lang w:val="en-US"/>
         </w:rPr>
-        <w:t>(Note: It is possible to do multiple experiments at once. In</w:t>
-      </w:r>
-      <w:bookmarkStart w:id="0" w:name="_GoBack"/>
-      <w:bookmarkEnd w:id="0"/>
-      <w:r>
-        <w:rPr>
-          <w:rFonts w:ascii="Arial" w:hAnsi="Arial" w:cs="Arial"/>
-          <w:sz w:val="24"/>
-          <w:lang w:val="en-US"/>
-        </w:rPr>
-        <w:t xml:space="preserve"> that case, name the resulting sheet </w:t>
+        <w:t xml:space="preserve">(Note: It is possible to do multiple experiments at once. In that case, name the resulting sheet </w:t>
       </w:r>
       <w:r>
         <w:rPr>
@@ -210,7 +198,6 @@
         </w:rPr>
         <w:t xml:space="preserve">Run </w:t>
       </w:r>
-      <w:proofErr w:type="spellStart"/>
       <w:r>
         <w:rPr>
           <w:rFonts w:ascii="Arial" w:hAnsi="Arial" w:cs="Arial"/>
@@ -229,7 +216,6 @@
         </w:rPr>
         <w:t>excelStitch</w:t>
       </w:r>
-      <w:proofErr w:type="spellEnd"/>
       <w:r>
         <w:rPr>
           <w:rFonts w:ascii="Arial" w:hAnsi="Arial" w:cs="Arial"/>
@@ -287,7 +273,6 @@
         </w:rPr>
         <w:t xml:space="preserve">Run </w:t>
       </w:r>
-      <w:proofErr w:type="spellStart"/>
       <w:r>
         <w:rPr>
           <w:rFonts w:ascii="Arial" w:hAnsi="Arial" w:cs="Arial"/>
@@ -295,34 +280,18 @@
           <w:sz w:val="24"/>
           <w:lang w:val="en-US"/>
         </w:rPr>
-        <w:t>meta.excelStitch</w:t>
-      </w:r>
-      <w:proofErr w:type="spellEnd"/>
-      <w:r>
-        <w:rPr>
-          <w:rFonts w:ascii="Arial" w:hAnsi="Arial" w:cs="Arial"/>
-          <w:sz w:val="24"/>
-          <w:lang w:val="en-US"/>
-        </w:rPr>
-        <w:t xml:space="preserve"> on this folder to combine all sheets into a </w:t>
-      </w:r>
-      <w:r>
-        <w:rPr>
-          <w:rFonts w:ascii="Arial" w:hAnsi="Arial" w:cs="Arial"/>
-          <w:i/>
-          <w:sz w:val="24"/>
-          <w:lang w:val="en-US"/>
-        </w:rPr>
-        <w:t>master</w:t>
-      </w:r>
-      <w:r>
-        <w:rPr>
-          <w:rFonts w:ascii="Arial" w:hAnsi="Arial" w:cs="Arial"/>
-          <w:sz w:val="24"/>
-          <w:lang w:val="en-US"/>
-        </w:rPr>
-        <w:t xml:space="preserve"> sheet.</w:t>
-      </w:r>
+        <w:t>meta.addCellNums</w:t>
+      </w:r>
+      <w:r>
+        <w:rPr>
+          <w:rFonts w:ascii="Arial" w:hAnsi="Arial" w:cs="Arial"/>
+          <w:sz w:val="24"/>
+          <w:lang w:val="en-US"/>
+        </w:rPr>
+        <w:t xml:space="preserve"> on the resulting sheet, calling the new output masterCellNums.</w:t>
+      </w:r>
+      <w:bookmarkStart w:id="0" w:name="_GoBack"/>
+      <w:bookmarkEnd w:id="0"/>
     </w:p>
     <w:p>
       <w:pPr>
@@ -363,7 +332,6 @@
         </w:rPr>
         <w:t xml:space="preserve"> to </w:t>
       </w:r>
-      <w:proofErr w:type="spellStart"/>
       <w:r>
         <w:rPr>
           <w:rFonts w:ascii="Arial" w:hAnsi="Arial" w:cs="Arial"/>
@@ -373,7 +341,6 @@
         </w:rPr>
         <w:t>masterCellNums</w:t>
       </w:r>
-      <w:proofErr w:type="spellEnd"/>
       <w:r>
         <w:rPr>
           <w:rFonts w:ascii="Arial" w:hAnsi="Arial" w:cs="Arial"/>
@@ -502,7 +469,6 @@
         </w:rPr>
         <w:t xml:space="preserve">Run </w:t>
       </w:r>
-      <w:proofErr w:type="spellStart"/>
       <w:r>
         <w:rPr>
           <w:rFonts w:ascii="Arial" w:hAnsi="Arial" w:cs="Arial"/>
@@ -521,7 +487,6 @@
         </w:rPr>
         <w:t>kingPenguin</w:t>
       </w:r>
-      <w:proofErr w:type="spellEnd"/>
       <w:r>
         <w:rPr>
           <w:rFonts w:ascii="Arial" w:hAnsi="Arial" w:cs="Arial"/>
@@ -530,7 +495,6 @@
         </w:rPr>
         <w:t xml:space="preserve"> on </w:t>
       </w:r>
-      <w:proofErr w:type="spellStart"/>
       <w:r>
         <w:rPr>
           <w:rFonts w:ascii="Arial" w:hAnsi="Arial" w:cs="Arial"/>
@@ -540,7 +504,6 @@
         </w:rPr>
         <w:t>masterCellNums</w:t>
       </w:r>
-      <w:proofErr w:type="spellEnd"/>
       <w:r>
         <w:rPr>
           <w:rFonts w:ascii="Arial" w:hAnsi="Arial" w:cs="Arial"/>
@@ -605,7 +568,6 @@
         </w:rPr>
         <w:t xml:space="preserve">. The resulting </w:t>
       </w:r>
-      <w:proofErr w:type="spellStart"/>
       <w:r>
         <w:rPr>
           <w:rFonts w:ascii="Arial" w:hAnsi="Arial" w:cs="Arial"/>
@@ -624,7 +586,6 @@
         </w:rPr>
         <w:t>.mat</w:t>
       </w:r>
-      <w:proofErr w:type="spellEnd"/>
       <w:r>
         <w:rPr>
           <w:rFonts w:ascii="Arial" w:hAnsi="Arial" w:cs="Arial"/>
@@ -689,7 +650,6 @@
         </w:rPr>
         <w:t>xcel (</w:t>
       </w:r>
-      <w:proofErr w:type="spellStart"/>
       <w:r>
         <w:rPr>
           <w:rFonts w:ascii="Arial" w:hAnsi="Arial" w:cs="Arial"/>
@@ -699,7 +659,6 @@
         </w:rPr>
         <w:t>masterMATLAB</w:t>
       </w:r>
-      <w:proofErr w:type="spellEnd"/>
       <w:r>
         <w:rPr>
           <w:rFonts w:ascii="Arial" w:hAnsi="Arial" w:cs="Arial"/>

</xml_diff>